<commit_message>
Programming lenguage analysis progress day 1
</commit_message>
<xml_diff>
--- a/_semester_1/_paradigms_of_programming/_language_analysis/_r_programming_language_analysis.docx
+++ b/_semester_1/_paradigms_of_programming/_language_analysis/_r_programming_language_analysis.docx
@@ -20,7 +20,13 @@
         <w:rPr>
           <w:lang w:val="es-ES"/>
         </w:rPr>
-        <w:t>isis de un</w:t>
+        <w:t xml:space="preserve">isis </w:t>
+      </w:r>
+      <w:r>
+        <w:rPr>
+          <w:lang w:val="es-ES"/>
+        </w:rPr>
+        <w:t>del</w:t>
       </w:r>
       <w:r>
         <w:rPr>
@@ -28,10 +34,21 @@
         </w:rPr>
         <w:t xml:space="preserve"> lenguaje de programación</w:t>
       </w:r>
-    </w:p>
-    <w:p>
-      <w:pPr>
-        <w:pStyle w:val="Heading1"/>
+      <w:r>
+        <w:rPr>
+          <w:lang w:val="es-ES"/>
+        </w:rPr>
+        <w:t xml:space="preserve"> </w:t>
+      </w:r>
+      <w:r>
+        <w:rPr>
+          <w:lang w:val="es-ES"/>
+        </w:rPr>
+        <w:t>R</w:t>
+      </w:r>
+    </w:p>
+    <w:p>
+      <w:pPr>
         <w:jc w:val="center"/>
         <w:rPr>
           <w:lang w:val="es-ES"/>
@@ -41,20 +58,6 @@
         <w:rPr>
           <w:lang w:val="es-ES"/>
         </w:rPr>
-        <w:t>R</w:t>
-      </w:r>
-    </w:p>
-    <w:p>
-      <w:pPr>
-        <w:jc w:val="center"/>
-        <w:rPr>
-          <w:lang w:val="es-ES"/>
-        </w:rPr>
-      </w:pPr>
-      <w:r>
-        <w:rPr>
-          <w:lang w:val="es-ES"/>
-        </w:rPr>
         <w:t>Harold Armando Achicanoy Estrella</w:t>
       </w:r>
     </w:p>
@@ -70,22 +73,108 @@
       <w:pPr>
         <w:jc w:val="both"/>
         <w:rPr>
-          <w:lang w:val="es-ES"/>
-        </w:rPr>
-      </w:pPr>
-    </w:p>
-    <w:p>
-      <w:pPr>
-        <w:jc w:val="both"/>
-        <w:rPr>
-          <w:lang w:val="es-ES"/>
-        </w:rPr>
-      </w:pPr>
-      <w:r>
-        <w:rPr>
-          <w:lang w:val="es-ES"/>
-        </w:rPr>
-        <w:t>R es un sistema para la computación estadística y grá</w:t>
+          <w:b/>
+          <w:lang w:val="es-ES"/>
+        </w:rPr>
+      </w:pPr>
+      <w:r>
+        <w:rPr>
+          <w:b/>
+          <w:lang w:val="es-ES"/>
+        </w:rPr>
+        <w:t>Resumen</w:t>
+      </w:r>
+    </w:p>
+    <w:p>
+      <w:pPr>
+        <w:jc w:val="both"/>
+        <w:rPr>
+          <w:lang w:val="es-ES"/>
+        </w:rPr>
+      </w:pPr>
+      <w:r>
+        <w:rPr>
+          <w:lang w:val="es-ES"/>
+        </w:rPr>
+        <w:t xml:space="preserve">El objetivo </w:t>
+      </w:r>
+      <w:r>
+        <w:rPr>
+          <w:lang w:val="es-ES"/>
+        </w:rPr>
+        <w:t>de este</w:t>
+      </w:r>
+      <w:r>
+        <w:rPr>
+          <w:lang w:val="es-ES"/>
+        </w:rPr>
+        <w:t xml:space="preserve"> artículo es </w:t>
+      </w:r>
+      <w:r>
+        <w:rPr>
+          <w:lang w:val="es-ES"/>
+        </w:rPr>
+        <w:t xml:space="preserve">presentar una revisión detallada a partir de los </w:t>
+      </w:r>
+      <w:r>
+        <w:rPr>
+          <w:lang w:val="es-ES"/>
+        </w:rPr>
+        <w:t xml:space="preserve">modelos y </w:t>
+      </w:r>
+      <w:r>
+        <w:rPr>
+          <w:lang w:val="es-ES"/>
+        </w:rPr>
+        <w:t>paradigmas de programación vistos durante el curso sobre el lenguaje de programación R. R es un lenguaje de programación y ambiente de desarrollo usado ampliamente para el análisis estadístico</w:t>
+      </w:r>
+      <w:r>
+        <w:rPr>
+          <w:lang w:val="es-ES"/>
+        </w:rPr>
+        <w:t xml:space="preserve"> y la </w:t>
+      </w:r>
+      <w:r>
+        <w:rPr>
+          <w:lang w:val="es-ES"/>
+        </w:rPr>
+        <w:t>visualización</w:t>
+      </w:r>
+      <w:r>
+        <w:rPr>
+          <w:lang w:val="es-ES"/>
+        </w:rPr>
+        <w:t xml:space="preserve"> de datos</w:t>
+      </w:r>
+      <w:r>
+        <w:rPr>
+          <w:lang w:val="es-ES"/>
+        </w:rPr>
+        <w:t xml:space="preserve">. </w:t>
+      </w:r>
+      <w:r>
+        <w:rPr>
+          <w:lang w:val="es-ES"/>
+        </w:rPr>
+        <w:t>El lenguaje de programación soporta los paradigmas: Orientado a objetos</w:t>
+      </w:r>
+      <w:r>
+        <w:rPr>
+          <w:lang w:val="es-ES"/>
+        </w:rPr>
+        <w:t xml:space="preserve"> y</w:t>
+      </w:r>
+      <w:r>
+        <w:rPr>
+          <w:lang w:val="es-ES"/>
+        </w:rPr>
+        <w:t xml:space="preserve"> </w:t>
+      </w:r>
+      <w:r>
+        <w:rPr>
+          <w:lang w:val="es-ES"/>
+        </w:rPr>
+        <w:t>Fun</w:t>
       </w:r>
       <w:bookmarkStart w:id="0" w:name="_GoBack"/>
       <w:bookmarkEnd w:id="0"/>
@@ -93,7 +182,484 @@
         <w:rPr>
           <w:lang w:val="es-ES"/>
         </w:rPr>
-        <w:t>fica. Provee un lenguaje de programación, gráficos de alto nivel, interfaces hacia otros lenguajes y facilidades de revisión de código.</w:t>
+        <w:t>cional</w:t>
+      </w:r>
+      <w:r>
+        <w:rPr>
+          <w:lang w:val="es-ES"/>
+        </w:rPr>
+        <w:t xml:space="preserve">. </w:t>
+      </w:r>
+      <w:r>
+        <w:rPr>
+          <w:lang w:val="es-ES"/>
+        </w:rPr>
+        <w:t>Por otro lado, no soporta los paradigmas Declarativo, Concurrente Declarativo, Con Estado, Concurrente por p</w:t>
+      </w:r>
+      <w:r>
+        <w:rPr>
+          <w:lang w:val="es-ES"/>
+        </w:rPr>
+        <w:t>aso de mensajes y Relacional. Esto hace de R un lenguaje …</w:t>
+      </w:r>
+    </w:p>
+    <w:p>
+      <w:pPr>
+        <w:jc w:val="both"/>
+        <w:rPr>
+          <w:lang w:val="es-ES"/>
+        </w:rPr>
+      </w:pPr>
+    </w:p>
+    <w:p>
+      <w:pPr>
+        <w:jc w:val="both"/>
+        <w:rPr>
+          <w:b/>
+          <w:lang w:val="es-ES"/>
+        </w:rPr>
+      </w:pPr>
+      <w:r>
+        <w:rPr>
+          <w:b/>
+          <w:lang w:val="es-ES"/>
+        </w:rPr>
+        <w:t>Introducción</w:t>
+      </w:r>
+    </w:p>
+    <w:p>
+      <w:pPr>
+        <w:jc w:val="both"/>
+        <w:rPr>
+          <w:lang w:val="es-ES"/>
+        </w:rPr>
+      </w:pPr>
+      <w:r>
+        <w:rPr>
+          <w:lang w:val="es-ES"/>
+        </w:rPr>
+        <w:t>R es un lenguaje de programación y ambiente de desarrollo</w:t>
+      </w:r>
+      <w:r>
+        <w:rPr>
+          <w:lang w:val="es-ES"/>
+        </w:rPr>
+        <w:t xml:space="preserve"> gratuito y de código abierto</w:t>
+      </w:r>
+      <w:r>
+        <w:rPr>
+          <w:lang w:val="es-ES"/>
+        </w:rPr>
+        <w:t xml:space="preserve"> usado ampliamente para el análisis estadístico y la visualizaci</w:t>
+      </w:r>
+      <w:r>
+        <w:rPr>
+          <w:lang w:val="es-ES"/>
+        </w:rPr>
+        <w:t>ón</w:t>
+      </w:r>
+      <w:r>
+        <w:rPr>
+          <w:lang w:val="es-ES"/>
+        </w:rPr>
+        <w:t xml:space="preserve"> de datos</w:t>
+      </w:r>
+      <w:r>
+        <w:rPr>
+          <w:lang w:val="es-ES"/>
+        </w:rPr>
+        <w:t>. Su inicio surge a inicios de los años 90 por dos profesores de la Univer</w:t>
+      </w:r>
+      <w:r>
+        <w:rPr>
+          <w:lang w:val="es-ES"/>
+        </w:rPr>
+        <w:t xml:space="preserve">sidad de Auckland en Nueva Zelanda: Ross </w:t>
+      </w:r>
+      <w:proofErr w:type="spellStart"/>
+      <w:r>
+        <w:rPr>
+          <w:lang w:val="es-ES"/>
+        </w:rPr>
+        <w:t>Ihaka</w:t>
+      </w:r>
+      <w:proofErr w:type="spellEnd"/>
+      <w:r>
+        <w:rPr>
+          <w:lang w:val="es-ES"/>
+        </w:rPr>
+        <w:t xml:space="preserve"> y Robert Gentleman</w:t>
+      </w:r>
+      <w:r>
+        <w:rPr>
+          <w:lang w:val="es-ES"/>
+        </w:rPr>
+        <w:t xml:space="preserve">. </w:t>
+      </w:r>
+      <w:r>
+        <w:rPr>
+          <w:lang w:val="es-ES"/>
+        </w:rPr>
+        <w:t>La primera versión del lenguaje fue lanzada en agosto de 1993</w:t>
+      </w:r>
+      <w:r>
+        <w:rPr>
+          <w:lang w:val="es-ES"/>
+        </w:rPr>
+        <w:t>. No obstante</w:t>
+      </w:r>
+      <w:r>
+        <w:rPr>
+          <w:lang w:val="es-ES"/>
+        </w:rPr>
+        <w:t>, la versión estable de R estuvo disponible desde febrero del 2000</w:t>
+      </w:r>
+      <w:r>
+        <w:rPr>
+          <w:lang w:val="es-ES"/>
+        </w:rPr>
+        <w:t xml:space="preserve"> [cita requerida]</w:t>
+      </w:r>
+      <w:r>
+        <w:rPr>
+          <w:lang w:val="es-ES"/>
+        </w:rPr>
+        <w:t>.</w:t>
+      </w:r>
+    </w:p>
+    <w:p>
+      <w:pPr>
+        <w:jc w:val="both"/>
+        <w:rPr>
+          <w:lang w:val="es-ES"/>
+        </w:rPr>
+      </w:pPr>
+    </w:p>
+    <w:p>
+      <w:pPr>
+        <w:jc w:val="both"/>
+        <w:rPr>
+          <w:lang w:val="es-ES"/>
+        </w:rPr>
+      </w:pPr>
+      <w:r>
+        <w:rPr>
+          <w:lang w:val="es-ES"/>
+        </w:rPr>
+        <w:t>R es una implementación del lenguaje de programación S el cual fue desarrollado en 1970 por John Chambers y otros en los laboratorios Bell.</w:t>
+      </w:r>
+    </w:p>
+    <w:p>
+      <w:pPr>
+        <w:jc w:val="both"/>
+        <w:rPr>
+          <w:lang w:val="es-ES"/>
+        </w:rPr>
+      </w:pPr>
+    </w:p>
+    <w:p>
+      <w:pPr>
+        <w:jc w:val="both"/>
+        <w:rPr>
+          <w:lang w:val="es-ES"/>
+        </w:rPr>
+      </w:pPr>
+    </w:p>
+    <w:p>
+      <w:pPr>
+        <w:jc w:val="both"/>
+        <w:rPr>
+          <w:lang w:val="es-ES"/>
+        </w:rPr>
+      </w:pPr>
+      <w:r>
+        <w:rPr>
+          <w:lang w:val="es-ES"/>
+        </w:rPr>
+        <w:t xml:space="preserve">Directamente influenciado por S y </w:t>
+      </w:r>
+      <w:proofErr w:type="spellStart"/>
+      <w:r>
+        <w:rPr>
+          <w:lang w:val="es-ES"/>
+        </w:rPr>
+        <w:t>Lisp-Stat</w:t>
+      </w:r>
+      <w:proofErr w:type="spellEnd"/>
+      <w:r>
+        <w:rPr>
+          <w:lang w:val="es-ES"/>
+        </w:rPr>
+        <w:t>, estos ambientes han alentado a los estadísticos a convertirse en programadores de tal manera que ellos puedan tener un control más efectivo sobre el proceso de análisis de datos</w:t>
+      </w:r>
+    </w:p>
+    <w:p>
+      <w:pPr>
+        <w:jc w:val="both"/>
+        <w:rPr>
+          <w:lang w:val="es-ES"/>
+        </w:rPr>
+      </w:pPr>
+    </w:p>
+    <w:p>
+      <w:pPr>
+        <w:jc w:val="both"/>
+        <w:rPr>
+          <w:lang w:val="es-ES"/>
+        </w:rPr>
+      </w:pPr>
+      <w:r>
+        <w:rPr>
+          <w:lang w:val="es-ES"/>
+        </w:rPr>
+        <w:t>R es un sistema para la computación estadística y gráfica. Provee un lenguaje de programación, gráficos de alto nivel, interfaces hacia otros lenguajes y facilidades de revisión de código.</w:t>
+      </w:r>
+    </w:p>
+    <w:p>
+      <w:pPr>
+        <w:jc w:val="both"/>
+        <w:rPr>
+          <w:lang w:val="es-ES"/>
+        </w:rPr>
+      </w:pPr>
+    </w:p>
+    <w:p>
+      <w:pPr>
+        <w:jc w:val="both"/>
+        <w:rPr>
+          <w:lang w:val="es-ES"/>
+        </w:rPr>
+      </w:pPr>
+      <w:r>
+        <w:rPr>
+          <w:lang w:val="es-ES"/>
+        </w:rPr>
+        <w:t xml:space="preserve">R es un lenguaje de programación y ambiente de desarrollo usado para el análisis estadístico y la creación </w:t>
+      </w:r>
+      <w:r>
+        <w:rPr>
+          <w:lang w:val="es-ES"/>
+        </w:rPr>
+        <w:t>de visualizaciones de datos con calidad de publicació</w:t>
+      </w:r>
+      <w:r>
+        <w:rPr>
+          <w:lang w:val="es-ES"/>
+        </w:rPr>
+        <w:t>n. Fue concebido a inicios de los 90´s</w:t>
+      </w:r>
+      <w:r>
+        <w:rPr>
+          <w:lang w:val="es-ES"/>
+        </w:rPr>
+        <w:t xml:space="preserve"> por dos profesores de la Universidad de Auckland en Nueva Zelanda: Ross </w:t>
+      </w:r>
+      <w:proofErr w:type="spellStart"/>
+      <w:r>
+        <w:rPr>
+          <w:lang w:val="es-ES"/>
+        </w:rPr>
+        <w:t>Ihaka</w:t>
+      </w:r>
+      <w:proofErr w:type="spellEnd"/>
+      <w:r>
+        <w:rPr>
+          <w:lang w:val="es-ES"/>
+        </w:rPr>
+        <w:t xml:space="preserve"> y Robert Gentleman. La primera versión del lenguaje fue lanzada en</w:t>
+      </w:r>
+      <w:r>
+        <w:rPr>
+          <w:lang w:val="es-ES"/>
+        </w:rPr>
+        <w:t xml:space="preserve"> agosto de</w:t>
+      </w:r>
+      <w:r>
+        <w:rPr>
+          <w:lang w:val="es-ES"/>
+        </w:rPr>
+        <w:t xml:space="preserve"> 199</w:t>
+      </w:r>
+      <w:r>
+        <w:rPr>
+          <w:lang w:val="es-ES"/>
+        </w:rPr>
+        <w:t>3</w:t>
+      </w:r>
+      <w:r>
+        <w:rPr>
+          <w:lang w:val="es-ES"/>
+        </w:rPr>
+        <w:t xml:space="preserve">. Sin </w:t>
+      </w:r>
+      <w:r>
+        <w:rPr>
+          <w:lang w:val="es-ES"/>
+        </w:rPr>
+        <w:t>embargo,</w:t>
+      </w:r>
+      <w:r>
+        <w:rPr>
+          <w:lang w:val="es-ES"/>
+        </w:rPr>
+        <w:t xml:space="preserve"> la versión estable de R estuvo disponible desde febrero del 2000.</w:t>
+      </w:r>
+    </w:p>
+    <w:p>
+      <w:pPr>
+        <w:jc w:val="both"/>
+        <w:rPr>
+          <w:lang w:val="es-ES"/>
+        </w:rPr>
+      </w:pPr>
+    </w:p>
+    <w:p>
+      <w:pPr>
+        <w:jc w:val="both"/>
+        <w:rPr>
+          <w:lang w:val="es-ES"/>
+        </w:rPr>
+      </w:pPr>
+      <w:r>
+        <w:rPr>
+          <w:lang w:val="es-ES"/>
+        </w:rPr>
+        <w:t>R es gratis y de código abierto</w:t>
+      </w:r>
+      <w:r>
+        <w:rPr>
+          <w:lang w:val="es-ES"/>
+        </w:rPr>
+        <w:t>.</w:t>
+      </w:r>
+    </w:p>
+    <w:p>
+      <w:pPr>
+        <w:jc w:val="both"/>
+        <w:rPr>
+          <w:lang w:val="es-ES"/>
+        </w:rPr>
+      </w:pPr>
+    </w:p>
+    <w:p>
+      <w:pPr>
+        <w:jc w:val="both"/>
+        <w:rPr>
+          <w:lang w:val="es-ES"/>
+        </w:rPr>
+      </w:pPr>
+      <w:r>
+        <w:rPr>
+          <w:lang w:val="es-ES"/>
+        </w:rPr>
+        <w:t>R es un lenguaje de programación interpretado, lo que significa que su código no necesita ser compilado antes de correrlo</w:t>
+      </w:r>
+      <w:r>
+        <w:rPr>
+          <w:lang w:val="es-ES"/>
+        </w:rPr>
+        <w:t xml:space="preserve">. Es un lenguaje de alto nivel en el cual usted no necesita tener acceso a las tareas internas del computador donde usted </w:t>
+      </w:r>
+      <w:r>
+        <w:rPr>
+          <w:lang w:val="es-ES"/>
+        </w:rPr>
+        <w:t>está</w:t>
+      </w:r>
+      <w:r>
+        <w:rPr>
+          <w:lang w:val="es-ES"/>
+        </w:rPr>
+        <w:t xml:space="preserve"> ejecutando su código.</w:t>
+      </w:r>
+    </w:p>
+    <w:p>
+      <w:pPr>
+        <w:jc w:val="both"/>
+        <w:rPr>
+          <w:lang w:val="es-ES"/>
+        </w:rPr>
+      </w:pPr>
+    </w:p>
+    <w:p>
+      <w:pPr>
+        <w:jc w:val="both"/>
+        <w:rPr>
+          <w:lang w:val="es-ES"/>
+        </w:rPr>
+      </w:pPr>
+      <w:r>
+        <w:rPr>
+          <w:lang w:val="es-ES"/>
+        </w:rPr>
+        <w:lastRenderedPageBreak/>
+        <w:t>Es un lenguaje de código abierto y puede ser usado prácticamente en cualquier plataforma y sistema operativo tales como Unix, Linux, Windows o Mac OS</w:t>
+      </w:r>
+    </w:p>
+    <w:p>
+      <w:pPr>
+        <w:jc w:val="both"/>
+        <w:rPr>
+          <w:lang w:val="es-ES"/>
+        </w:rPr>
+      </w:pPr>
+    </w:p>
+    <w:p>
+      <w:pPr>
+        <w:jc w:val="both"/>
+        <w:rPr>
+          <w:lang w:val="es-ES"/>
+        </w:rPr>
+      </w:pPr>
+      <w:r>
+        <w:rPr>
+          <w:lang w:val="es-ES"/>
+        </w:rPr>
+        <w:t>R permite la integración con otros lenguajes de programación, como C/C++, Java, Python, entre otros.</w:t>
+      </w:r>
+    </w:p>
+    <w:p>
+      <w:pPr>
+        <w:jc w:val="both"/>
+        <w:rPr>
+          <w:lang w:val="es-ES"/>
+        </w:rPr>
+      </w:pPr>
+    </w:p>
+    <w:p>
+      <w:pPr>
+        <w:jc w:val="both"/>
+        <w:rPr>
+          <w:lang w:val="es-ES"/>
+        </w:rPr>
+      </w:pPr>
+      <w:r>
+        <w:rPr>
+          <w:lang w:val="es-ES"/>
+        </w:rPr>
+        <w:t>R es una implementación del lenguaje de programación S el cual fue desarrollado en 1970 por John Chambers y otros en los laboratorios Bell.</w:t>
+      </w:r>
+    </w:p>
+    <w:p>
+      <w:pPr>
+        <w:jc w:val="both"/>
+        <w:rPr>
+          <w:lang w:val="es-ES"/>
+        </w:rPr>
+      </w:pPr>
+    </w:p>
+    <w:p>
+      <w:pPr>
+        <w:jc w:val="both"/>
+        <w:rPr>
+          <w:lang w:val="es-ES"/>
+        </w:rPr>
+      </w:pPr>
+      <w:r>
+        <w:rPr>
+          <w:lang w:val="es-ES"/>
+        </w:rPr>
+        <w:t xml:space="preserve">Hoy en día, R es el lenguaje de programación para análisis estadístico más popular y es usado por gigantes de la industria como Facebook y Google. </w:t>
       </w:r>
     </w:p>
     <w:p>
@@ -283,6 +849,26 @@
           <w:lang w:val="es-ES"/>
         </w:rPr>
       </w:pPr>
+      <w:r>
+        <w:rPr>
+          <w:lang w:val="es-ES"/>
+        </w:rPr>
+        <w:t>Programación orientada a objetos</w:t>
+      </w:r>
+    </w:p>
+    <w:p>
+      <w:pPr>
+        <w:jc w:val="both"/>
+        <w:rPr>
+          <w:lang w:val="es-ES"/>
+        </w:rPr>
+      </w:pPr>
+      <w:r>
+        <w:rPr>
+          <w:lang w:val="es-ES"/>
+        </w:rPr>
+        <w:t>Programación funcional</w:t>
+      </w:r>
     </w:p>
     <w:sectPr>
       <w:pgSz w:w="12240" w:h="15840"/>

</xml_diff>